<commit_message>
* wip: update data and bitacora
</commit_message>
<xml_diff>
--- a/docs/bitacora.docx
+++ b/docs/bitacora.docx
@@ -567,19 +567,7 @@
         <w:rPr>
           <w:lang w:val="es-ES"/>
         </w:rPr>
-        <w:t xml:space="preserve">Viernes </w:t>
-      </w:r>
-      <w:r>
-        <w:rPr>
-          <w:lang w:val="es-ES"/>
-        </w:rPr>
-        <w:t>29</w:t>
-      </w:r>
-      <w:r>
-        <w:rPr>
-          <w:lang w:val="es-ES"/>
-        </w:rPr>
-        <w:t xml:space="preserve"> de septiembre:</w:t>
+        <w:t>Viernes 29 de septiembre:</w:t>
       </w:r>
     </w:p>
     <w:p>
@@ -680,6 +668,225 @@
           <w:lang w:val="es-ES"/>
         </w:rPr>
         <w:t>Ajuste de hiperparámetros</w:t>
+      </w:r>
+    </w:p>
+    <w:p>
+      <w:pPr>
+        <w:rPr>
+          <w:lang w:val="es-ES"/>
+        </w:rPr>
+      </w:pPr>
+    </w:p>
+    <w:p>
+      <w:pPr>
+        <w:rPr>
+          <w:lang w:val="es-ES"/>
+        </w:rPr>
+      </w:pPr>
+      <w:r>
+        <w:rPr>
+          <w:lang w:val="es-ES"/>
+        </w:rPr>
+        <w:t>Viernes 13 de octubre:</w:t>
+      </w:r>
+    </w:p>
+    <w:p>
+      <w:pPr>
+        <w:pStyle w:val="Prrafodelista"/>
+        <w:numPr>
+          <w:ilvl w:val="0"/>
+          <w:numId w:val="3"/>
+        </w:numPr>
+        <w:rPr>
+          <w:lang w:val="es-ES"/>
+        </w:rPr>
+      </w:pPr>
+      <w:r>
+        <w:rPr>
+          <w:lang w:val="es-ES"/>
+        </w:rPr>
+        <w:t xml:space="preserve">Agregar etiquetas a los </w:t>
+      </w:r>
+      <w:proofErr w:type="spellStart"/>
+      <w:proofErr w:type="gramStart"/>
+      <w:r>
+        <w:rPr>
+          <w:lang w:val="es-ES"/>
+        </w:rPr>
+        <w:t>cluster</w:t>
+      </w:r>
+      <w:r>
+        <w:rPr>
+          <w:lang w:val="es-ES"/>
+        </w:rPr>
+        <w:t>s</w:t>
+      </w:r>
+      <w:proofErr w:type="spellEnd"/>
+      <w:proofErr w:type="gramEnd"/>
+      <w:r>
+        <w:rPr>
+          <w:lang w:val="es-ES"/>
+        </w:rPr>
+        <w:t xml:space="preserve"> y l</w:t>
+      </w:r>
+      <w:r>
+        <w:rPr>
+          <w:lang w:val="es-ES"/>
+        </w:rPr>
+        <w:t>o</w:t>
+      </w:r>
+      <w:r>
+        <w:rPr>
+          <w:lang w:val="es-ES"/>
+        </w:rPr>
+        <w:t>s gráficos de tendencia según los días o semana</w:t>
+      </w:r>
+    </w:p>
+    <w:p>
+      <w:pPr>
+        <w:pStyle w:val="Prrafodelista"/>
+        <w:numPr>
+          <w:ilvl w:val="0"/>
+          <w:numId w:val="3"/>
+        </w:numPr>
+        <w:rPr>
+          <w:lang w:val="es-ES"/>
+        </w:rPr>
+      </w:pPr>
+      <w:r>
+        <w:rPr>
+          <w:lang w:val="es-ES"/>
+        </w:rPr>
+        <w:t>Agregar regularización</w:t>
+      </w:r>
+    </w:p>
+    <w:p>
+      <w:pPr>
+        <w:pStyle w:val="Prrafodelista"/>
+        <w:numPr>
+          <w:ilvl w:val="0"/>
+          <w:numId w:val="3"/>
+        </w:numPr>
+        <w:rPr>
+          <w:lang w:val="es-ES"/>
+        </w:rPr>
+      </w:pPr>
+      <w:r>
+        <w:rPr>
+          <w:lang w:val="es-ES"/>
+        </w:rPr>
+        <w:t>Random search, bayesiana search</w:t>
+      </w:r>
+    </w:p>
+    <w:p>
+      <w:pPr>
+        <w:pStyle w:val="Prrafodelista"/>
+        <w:numPr>
+          <w:ilvl w:val="0"/>
+          <w:numId w:val="3"/>
+        </w:numPr>
+        <w:rPr>
+          <w:lang w:val="es-ES"/>
+        </w:rPr>
+      </w:pPr>
+      <w:r>
+        <w:rPr>
+          <w:lang w:val="es-ES"/>
+        </w:rPr>
+        <w:t>Justificar muy bien la descomposición estacional</w:t>
+      </w:r>
+    </w:p>
+    <w:p>
+      <w:pPr>
+        <w:pStyle w:val="Prrafodelista"/>
+        <w:numPr>
+          <w:ilvl w:val="0"/>
+          <w:numId w:val="3"/>
+        </w:numPr>
+        <w:rPr>
+          <w:lang w:val="es-ES"/>
+        </w:rPr>
+      </w:pPr>
+      <w:r>
+        <w:rPr>
+          <w:lang w:val="es-ES"/>
+        </w:rPr>
+        <w:t xml:space="preserve">Agregar </w:t>
+      </w:r>
+      <w:proofErr w:type="spellStart"/>
+      <w:r>
+        <w:rPr>
+          <w:lang w:val="es-ES"/>
+        </w:rPr>
+        <w:t>label</w:t>
+      </w:r>
+      <w:proofErr w:type="spellEnd"/>
+      <w:r>
+        <w:rPr>
+          <w:lang w:val="es-ES"/>
+        </w:rPr>
+        <w:t xml:space="preserve"> a los eje</w:t>
+      </w:r>
+      <w:r>
+        <w:rPr>
+          <w:lang w:val="es-ES"/>
+        </w:rPr>
+        <w:t>s</w:t>
+      </w:r>
+      <w:r>
+        <w:rPr>
+          <w:lang w:val="es-ES"/>
+        </w:rPr>
+        <w:t xml:space="preserve"> de todo</w:t>
+      </w:r>
+    </w:p>
+    <w:p>
+      <w:pPr>
+        <w:pStyle w:val="Prrafodelista"/>
+        <w:numPr>
+          <w:ilvl w:val="0"/>
+          <w:numId w:val="3"/>
+        </w:numPr>
+        <w:rPr>
+          <w:lang w:val="es-ES"/>
+        </w:rPr>
+      </w:pPr>
+      <w:r>
+        <w:rPr>
+          <w:lang w:val="es-ES"/>
+        </w:rPr>
+        <w:t xml:space="preserve">Agregar cuantas </w:t>
+      </w:r>
+      <w:r>
+        <w:rPr>
+          <w:lang w:val="es-ES"/>
+        </w:rPr>
+        <w:t xml:space="preserve">semanas </w:t>
+      </w:r>
+      <w:r>
+        <w:rPr>
+          <w:lang w:val="es-ES"/>
+        </w:rPr>
+        <w:t>son el conjunto de prueba</w:t>
+      </w:r>
+    </w:p>
+    <w:p>
+      <w:pPr>
+        <w:pStyle w:val="Prrafodelista"/>
+        <w:numPr>
+          <w:ilvl w:val="0"/>
+          <w:numId w:val="3"/>
+        </w:numPr>
+        <w:rPr>
+          <w:lang w:val="es-ES"/>
+        </w:rPr>
+      </w:pPr>
+      <w:r>
+        <w:rPr>
+          <w:lang w:val="es-ES"/>
+        </w:rPr>
+        <w:lastRenderedPageBreak/>
+        <w:t>Agregar cada cuanto se necesita reentrenar el modelo</w:t>
       </w:r>
     </w:p>
     <w:sectPr>

</xml_diff>